<commit_message>
PERS-51: Block 1 fertiggestellt
</commit_message>
<xml_diff>
--- a/Handouts/Uebungen 1.docx
+++ b/Handouts/Uebungen 1.docx
@@ -332,20 +332,39 @@
         </w:numPr>
       </w:pPr>
       <w:r>
-        <w:t xml:space="preserve">Validiere die Eingabedaten und zeige allfällige Fehler jeweils direkt beim entsprechenden Feld. </w:t>
-      </w:r>
-      <w:r>
-        <w:t>Wenn alles richtig eingegeben wurde, so speichere den Kontakt.</w:t>
-      </w:r>
-    </w:p>
-    <w:p>
-      <w:pPr>
-        <w:pStyle w:val="ListParagraph"/>
-        <w:numPr>
-          <w:ilvl w:val="0"/>
-          <w:numId w:val="3"/>
-        </w:numPr>
-      </w:pPr>
+        <w:t>Validiere die Eingabedaten und zeige allfällige Fehler jeweils direkt beim entsprechenden Feld. Wenn alles richtig eingegeben wurde, so speichere den Kontakt.</w:t>
+      </w:r>
+    </w:p>
+    <w:p>
+      <w:pPr>
+        <w:pStyle w:val="ListParagraph"/>
+        <w:numPr>
+          <w:ilvl w:val="0"/>
+          <w:numId w:val="3"/>
+        </w:numPr>
+      </w:pPr>
+      <w:r>
+        <w:t xml:space="preserve">Verwende für die Anzeige der Fehler </w:t>
+      </w:r>
+      <w:proofErr w:type="spellStart"/>
+      <w:r>
+        <w:t>Html.ValidationMessageFor</w:t>
+      </w:r>
+      <w:proofErr w:type="spellEnd"/>
+      <w:r>
+        <w:t xml:space="preserve"> &amp; Co.</w:t>
+      </w:r>
+    </w:p>
+    <w:p>
+      <w:pPr>
+        <w:pStyle w:val="ListParagraph"/>
+        <w:numPr>
+          <w:ilvl w:val="0"/>
+          <w:numId w:val="3"/>
+        </w:numPr>
+      </w:pPr>
+      <w:bookmarkStart w:id="0" w:name="_GoBack"/>
+      <w:bookmarkEnd w:id="0"/>
       <w:r>
         <w:t>Verwende das Post-Redirect-</w:t>
       </w:r>
@@ -383,13 +402,7 @@
         </w:numPr>
       </w:pPr>
       <w:r>
-        <w:t xml:space="preserve">Erweitere den Controller „Kontakte“ um die Möglichkeit, einen Kontakt zu </w:t>
-      </w:r>
-      <w:r>
-        <w:t>löschen</w:t>
-      </w:r>
-      <w:r>
-        <w:t>.</w:t>
+        <w:t>Erweitere den Controller „Kontakte“ um die Möglichkeit, einen Kontakt zu löschen.</w:t>
       </w:r>
     </w:p>
     <w:p>
@@ -434,16 +447,7 @@
       </w:r>
       <w:proofErr w:type="spellEnd"/>
       <w:r>
-        <w:t xml:space="preserve"> </w:t>
-      </w:r>
-      <w:r>
-        <w:t>7</w:t>
-      </w:r>
-      <w:r>
-        <w:t xml:space="preserve">: </w:t>
-      </w:r>
-      <w:r>
-        <w:t>PLZ-zu-Ort-Eingabehilfe</w:t>
+        <w:t xml:space="preserve"> 7: PLZ-zu-Ort-Eingabehilfe</w:t>
       </w:r>
     </w:p>
     <w:p>
@@ -466,13 +470,7 @@
         <w:t xml:space="preserve">“, der anhand einer PLZ </w:t>
       </w:r>
       <w:r>
-        <w:t xml:space="preserve">mögliche Orte </w:t>
-      </w:r>
-      <w:r>
-        <w:t>als JSON-Array</w:t>
-      </w:r>
-      <w:r>
-        <w:t xml:space="preserve"> zurückgibt.</w:t>
+        <w:t>mögliche Orte als JSON-Array zurückgibt.</w:t>
       </w:r>
     </w:p>
     <w:p>
@@ -526,10 +524,7 @@
         <w:t>-Code, um beim Verlassen des PLZ-Felds einen möglichen Ort per AJAX zu ermitteln und in das Orts-Feld zu schreiben.</w:t>
       </w:r>
     </w:p>
-    <w:p>
-      <w:bookmarkStart w:id="0" w:name="_GoBack"/>
-      <w:bookmarkEnd w:id="0"/>
-    </w:p>
+    <w:p/>
     <w:sectPr>
       <w:type w:val="continuous"/>
       <w:pgSz w:w="11906" w:h="16838"/>

</xml_diff>

<commit_message>
PERS-51: Step 7 der Übungen entfernt
</commit_message>
<xml_diff>
--- a/Handouts/Uebungen 1.docx
+++ b/Handouts/Uebungen 1.docx
@@ -6,6 +6,8 @@
       <w:pPr>
         <w:pStyle w:val="Title"/>
       </w:pPr>
+      <w:bookmarkStart w:id="0" w:name="_GoBack"/>
+      <w:bookmarkEnd w:id="0"/>
       <w:r>
         <w:t>ASP.NET MVC Basics - Übungen</w:t>
       </w:r>
@@ -35,7 +37,7 @@
         </w:numPr>
       </w:pPr>
       <w:r>
-        <w:t xml:space="preserve">Erstelle die Applikation mit dem VS New Project Wizard. </w:t>
+        <w:t xml:space="preserve">Erstelle die Applikation mit dem VS New Project Wizard (das Unit-Test-Projekt ist vorerst nicht nötig). </w:t>
       </w:r>
     </w:p>
     <w:p>
@@ -47,7 +49,21 @@
         </w:numPr>
       </w:pPr>
       <w:r>
-        <w:t>Starte sie und stelle sicher, dass sie funktioniert.</w:t>
+        <w:t>Starte sie und stelle sicher, dass sie funktioniert</w:t>
+      </w:r>
+      <w:r>
+        <w:t xml:space="preserve">, indem Du zwischen Home und </w:t>
+      </w:r>
+      <w:proofErr w:type="spellStart"/>
+      <w:r>
+        <w:t>About</w:t>
+      </w:r>
+      <w:proofErr w:type="spellEnd"/>
+      <w:r>
+        <w:t xml:space="preserve"> wechselst</w:t>
+      </w:r>
+      <w:r>
+        <w:t>.</w:t>
       </w:r>
     </w:p>
     <w:p>
@@ -131,6 +147,29 @@
     </w:p>
     <w:p>
       <w:pPr>
+        <w:pStyle w:val="ListParagraph"/>
+        <w:numPr>
+          <w:ilvl w:val="0"/>
+          <w:numId w:val="3"/>
+        </w:numPr>
+      </w:pPr>
+      <w:r>
+        <w:t xml:space="preserve">Stelle sicher, dass Du über die URL </w:t>
+      </w:r>
+      <w:hyperlink r:id="rId6" w:history="1">
+        <w:r>
+          <w:rPr>
+            <w:rStyle w:val="Hyperlink"/>
+          </w:rPr>
+          <w:t>http://xxxxxx/kontakte</w:t>
+        </w:r>
+      </w:hyperlink>
+      <w:r>
+        <w:t xml:space="preserve"> die Kontaktliste anzeigen kannst.</w:t>
+      </w:r>
+    </w:p>
+    <w:p>
+      <w:pPr>
         <w:pStyle w:val="Heading1"/>
       </w:pPr>
       <w:proofErr w:type="spellStart"/>
@@ -241,7 +280,7 @@
       <w:r>
         <w:t xml:space="preserve"> (</w:t>
       </w:r>
-      <w:hyperlink r:id="rId6" w:history="1">
+      <w:hyperlink r:id="rId7" w:history="1">
         <w:r>
           <w:rPr>
             <w:rStyle w:val="Hyperlink"/>
@@ -332,7 +371,21 @@
         </w:numPr>
       </w:pPr>
       <w:r>
-        <w:t>Validiere die Eingabedaten und zeige allfällige Fehler jeweils direkt beim entsprechenden Feld. Wenn alles richtig eingegeben wurde, so speichere den Kontakt.</w:t>
+        <w:t xml:space="preserve">Validiere die Eingabedaten </w:t>
+      </w:r>
+      <w:r>
+        <w:t xml:space="preserve">mit Hilfe von </w:t>
+      </w:r>
+      <w:proofErr w:type="spellStart"/>
+      <w:r>
+        <w:t>DataAnnotations</w:t>
+      </w:r>
+      <w:proofErr w:type="spellEnd"/>
+      <w:r>
+        <w:t>-Attributen</w:t>
+      </w:r>
+      <w:r>
+        <w:t>. Wenn alles richtig eingegeben wurde, so speichere den Kontakt.</w:t>
       </w:r>
     </w:p>
     <w:p>
@@ -352,19 +405,23 @@
       </w:r>
       <w:proofErr w:type="spellEnd"/>
       <w:r>
-        <w:t xml:space="preserve"> &amp; Co.</w:t>
-      </w:r>
-    </w:p>
-    <w:p>
-      <w:pPr>
-        <w:pStyle w:val="ListParagraph"/>
-        <w:numPr>
-          <w:ilvl w:val="0"/>
-          <w:numId w:val="3"/>
-        </w:numPr>
-      </w:pPr>
-      <w:bookmarkStart w:id="0" w:name="_GoBack"/>
-      <w:bookmarkEnd w:id="0"/>
+        <w:t xml:space="preserve"> &amp; Co</w:t>
+      </w:r>
+      <w:r>
+        <w:t xml:space="preserve"> direkt beim entsprechenden Feld</w:t>
+      </w:r>
+      <w:r>
+        <w:t>.</w:t>
+      </w:r>
+    </w:p>
+    <w:p>
+      <w:pPr>
+        <w:pStyle w:val="ListParagraph"/>
+        <w:numPr>
+          <w:ilvl w:val="0"/>
+          <w:numId w:val="3"/>
+        </w:numPr>
+      </w:pPr>
       <w:r>
         <w:t>Verwende das Post-Redirect-</w:t>
       </w:r>
@@ -435,93 +492,6 @@
       <w:proofErr w:type="spellEnd"/>
       <w:r>
         <w:t>-Pattern, um anschliessend wieder die Kontaktliste anzuzeigen.</w:t>
-      </w:r>
-    </w:p>
-    <w:p>
-      <w:pPr>
-        <w:pStyle w:val="Heading1"/>
-      </w:pPr>
-      <w:proofErr w:type="spellStart"/>
-      <w:r>
-        <w:t>Step</w:t>
-      </w:r>
-      <w:proofErr w:type="spellEnd"/>
-      <w:r>
-        <w:t xml:space="preserve"> 7: PLZ-zu-Ort-Eingabehilfe</w:t>
-      </w:r>
-    </w:p>
-    <w:p>
-      <w:pPr>
-        <w:pStyle w:val="ListParagraph"/>
-        <w:numPr>
-          <w:ilvl w:val="0"/>
-          <w:numId w:val="3"/>
-        </w:numPr>
-      </w:pPr>
-      <w:r>
-        <w:t>Erstelle einen Controller „</w:t>
-      </w:r>
-      <w:proofErr w:type="spellStart"/>
-      <w:r>
-        <w:t>PlzHelp</w:t>
-      </w:r>
-      <w:proofErr w:type="spellEnd"/>
-      <w:r>
-        <w:t xml:space="preserve">“, der anhand einer PLZ </w:t>
-      </w:r>
-      <w:r>
-        <w:t>mögliche Orte als JSON-Array zurückgibt.</w:t>
-      </w:r>
-    </w:p>
-    <w:p>
-      <w:pPr>
-        <w:pStyle w:val="ListParagraph"/>
-        <w:numPr>
-          <w:ilvl w:val="0"/>
-          <w:numId w:val="3"/>
-        </w:numPr>
-      </w:pPr>
-      <w:r>
-        <w:t xml:space="preserve">Verwende als Datengrundlage dafür </w:t>
-      </w:r>
-      <w:hyperlink r:id="rId7" w:history="1">
-        <w:r>
-          <w:rPr>
-            <w:rStyle w:val="Hyperlink"/>
-          </w:rPr>
-          <w:t>https://match.post.ch/downloadCenter?product=2</w:t>
-        </w:r>
-      </w:hyperlink>
-      <w:r>
-        <w:t xml:space="preserve"> (PLZ Light)</w:t>
-      </w:r>
-    </w:p>
-    <w:p>
-      <w:pPr>
-        <w:pStyle w:val="ListParagraph"/>
-        <w:numPr>
-          <w:ilvl w:val="0"/>
-          <w:numId w:val="3"/>
-        </w:numPr>
-      </w:pPr>
-      <w:r>
-        <w:t xml:space="preserve">Ergänze die Eingabemaske mit dem erforderlichen </w:t>
-      </w:r>
-      <w:proofErr w:type="spellStart"/>
-      <w:r>
-        <w:t>jQuery</w:t>
-      </w:r>
-      <w:proofErr w:type="spellEnd"/>
-      <w:r>
-        <w:t>/</w:t>
-      </w:r>
-      <w:proofErr w:type="spellStart"/>
-      <w:r>
-        <w:t>Javascript</w:t>
-      </w:r>
-      <w:proofErr w:type="spellEnd"/>
-      <w:r>
-        <w:t>-Code, um beim Verlassen des PLZ-Felds einen möglichen Ort per AJAX zu ermitteln und in das Orts-Feld zu schreiben.</w:t>
       </w:r>
     </w:p>
     <w:p/>

</xml_diff>